<commit_message>
corrects application deadline on MS Form/PDF
</commit_message>
<xml_diff>
--- a/assets/docs/CryoSkills_ApplicationForm.docx
+++ b/assets/docs/CryoSkills_ApplicationForm.docx
@@ -150,7 +150,28 @@
           <w:sz w:val="32"/>
           <w:szCs w:val="32"/>
         </w:rPr>
-        <w:t>11:59pm, 29 November 2023</w:t>
+        <w:t xml:space="preserve">11:59pm, 29 </w:t>
+      </w:r>
+      <w:r>
+        <w:rPr>
+          <w:sz w:val="32"/>
+          <w:szCs w:val="32"/>
+        </w:rPr>
+        <w:t>October</w:t>
+      </w:r>
+      <w:r>
+        <w:rPr>
+          <w:sz w:val="32"/>
+          <w:szCs w:val="32"/>
+        </w:rPr>
+        <w:t xml:space="preserve"> </w:t>
+      </w:r>
+      <w:r>
+        <w:rPr>
+          <w:sz w:val="32"/>
+          <w:szCs w:val="32"/>
+        </w:rPr>
+        <w:t>2023</w:t>
       </w:r>
       <w:r>
         <w:rPr>
@@ -413,15 +434,7 @@
         <w:t>mandatory</w:t>
       </w:r>
       <w:r>
-        <w:t xml:space="preserve"> (</w:t>
-      </w:r>
-      <w:proofErr w:type="gramStart"/>
-      <w:r>
-        <w:t>e.g.</w:t>
-      </w:r>
-      <w:proofErr w:type="gramEnd"/>
-      <w:r>
-        <w:t xml:space="preserve"> Last name; given name(s)). </w:t>
+        <w:t xml:space="preserve"> (e.g. Last name; given name(s)). </w:t>
       </w:r>
     </w:p>
     <w:p>
@@ -444,15 +457,7 @@
         <w:t>optional</w:t>
       </w:r>
       <w:r>
-        <w:t xml:space="preserve"> (</w:t>
-      </w:r>
-      <w:proofErr w:type="gramStart"/>
-      <w:r>
-        <w:t>e.g.</w:t>
-      </w:r>
-      <w:proofErr w:type="gramEnd"/>
-      <w:r>
-        <w:t xml:space="preserve"> Phone number (work); How did you hear about this field course?). </w:t>
+        <w:t xml:space="preserve"> (e.g. Phone number (work); How did you hear about this field course?). </w:t>
       </w:r>
     </w:p>
     <w:p>
@@ -477,23 +482,7 @@
         <w:t xml:space="preserve"> survey</w:t>
       </w:r>
       <w:r>
-        <w:t xml:space="preserve"> is </w:t>
-      </w:r>
-      <w:proofErr w:type="gramStart"/>
-      <w:r>
-        <w:t>optional, but</w:t>
-      </w:r>
-      <w:proofErr w:type="gramEnd"/>
-      <w:r>
-        <w:t xml:space="preserve"> will be extremely beneficial in revising and improving the application process for future courses to address longstanding EDI biases and issues in the selection process as well as the larger </w:t>
-      </w:r>
-      <w:proofErr w:type="spellStart"/>
-      <w:r>
-        <w:t>cryospheric</w:t>
-      </w:r>
-      <w:proofErr w:type="spellEnd"/>
-      <w:r>
-        <w:t xml:space="preserve"> sciences.</w:t>
+        <w:t xml:space="preserve"> is optional, but will be extremely beneficial in revising and improving the application process for future courses to address longstanding EDI biases and issues in the selection process as well as the larger cryospheric sciences.</w:t>
       </w:r>
     </w:p>
     <w:p>
@@ -2509,13 +2498,8 @@
               <w:t>200 words or less</w:t>
             </w:r>
             <w:r>
-              <w:t xml:space="preserve">, please </w:t>
-            </w:r>
-            <w:proofErr w:type="gramStart"/>
-            <w:r>
-              <w:t>outline</w:t>
-            </w:r>
-            <w:proofErr w:type="gramEnd"/>
+              <w:t>, please outline</w:t>
+            </w:r>
           </w:p>
           <w:p>
             <w:pPr>
@@ -2821,15 +2805,7 @@
           </w:tcPr>
           <w:p>
             <w:r>
-              <w:t xml:space="preserve">I confirm that, barring extenuating circumstances, I </w:t>
-            </w:r>
-            <w:proofErr w:type="gramStart"/>
-            <w:r>
-              <w:t>am able to</w:t>
-            </w:r>
-            <w:proofErr w:type="gramEnd"/>
-            <w:r>
-              <w:t xml:space="preserve"> fully attend th</w:t>
+              <w:t>I confirm that, barring extenuating circumstances, I am able to fully attend th</w:t>
             </w:r>
             <w:r>
               <w:t>e</w:t>

</xml_diff>